<commit_message>
Aggiunte tabelle di Cockburn per UC#01 ed UC#04
</commit_message>
<xml_diff>
--- a/Documentazione/DietiDeals24unofficial.docx
+++ b/Documentazione/DietiDeals24unofficial.docx
@@ -6582,7 +6582,21 @@
         <w:rPr>
           <w:lang w:val="it-IT"/>
         </w:rPr>
-        <w:t>è un’azione che subisce passivamente quindi non può essere tracciata come requisito funzionale né essere tenuta presente nello use case</w:t>
+        <w:t xml:space="preserve">è un’azione che subisce passivamente quindi non può essere tracciata come requisito funzionale né essere tenuta presente </w:t>
+      </w:r>
+      <w:proofErr w:type="gramStart"/>
+      <w:r>
+        <w:rPr>
+          <w:lang w:val="it-IT"/>
+        </w:rPr>
+        <w:t>nello use</w:t>
+      </w:r>
+      <w:proofErr w:type="gramEnd"/>
+      <w:r>
+        <w:rPr>
+          <w:lang w:val="it-IT"/>
+        </w:rPr>
+        <w:t xml:space="preserve"> case</w:t>
       </w:r>
     </w:p>
     <w:p>
@@ -8453,15 +8467,33 @@
           <w:szCs w:val="24"/>
           <w:lang w:val="it-IT"/>
         </w:rPr>
-        <w:t>Un’asta presenta una durata minima di 1</w:t>
-      </w:r>
-      <w:r>
-        <w:rPr>
-          <w:sz w:val="24"/>
-          <w:szCs w:val="24"/>
-          <w:lang w:val="it-IT"/>
-        </w:rPr>
-        <w:t>0 minuti.</w:t>
+        <w:t xml:space="preserve">Un’asta presenta una durata minima di </w:t>
+      </w:r>
+      <w:proofErr w:type="gramStart"/>
+      <w:r>
+        <w:rPr>
+          <w:sz w:val="24"/>
+          <w:szCs w:val="24"/>
+          <w:lang w:val="it-IT"/>
+        </w:rPr>
+        <w:t>1</w:t>
+      </w:r>
+      <w:r>
+        <w:rPr>
+          <w:sz w:val="24"/>
+          <w:szCs w:val="24"/>
+          <w:lang w:val="it-IT"/>
+        </w:rPr>
+        <w:t>0</w:t>
+      </w:r>
+      <w:proofErr w:type="gramEnd"/>
+      <w:r>
+        <w:rPr>
+          <w:sz w:val="24"/>
+          <w:szCs w:val="24"/>
+          <w:lang w:val="it-IT"/>
+        </w:rPr>
+        <w:t xml:space="preserve"> minuti.</w:t>
       </w:r>
     </w:p>
     <w:p>
@@ -9791,7 +9823,25 @@
           <w:szCs w:val="24"/>
           <w:lang w:val="it-IT"/>
         </w:rPr>
-        <w:t>Quando nessuno avanza un offerta per un’asta, è possibile prolungare l’asta inserendo una nuova data di scadenza.</w:t>
+        <w:t xml:space="preserve">Quando nessuno avanza </w:t>
+      </w:r>
+      <w:proofErr w:type="gramStart"/>
+      <w:r>
+        <w:rPr>
+          <w:sz w:val="24"/>
+          <w:szCs w:val="24"/>
+          <w:lang w:val="it-IT"/>
+        </w:rPr>
+        <w:t>un offerta</w:t>
+      </w:r>
+      <w:proofErr w:type="gramEnd"/>
+      <w:r>
+        <w:rPr>
+          <w:sz w:val="24"/>
+          <w:szCs w:val="24"/>
+          <w:lang w:val="it-IT"/>
+        </w:rPr>
+        <w:t xml:space="preserve"> per un’asta, è possibile prolungare l’asta inserendo una nuova data di scadenza.</w:t>
       </w:r>
     </w:p>
     <w:p>
@@ -9924,15 +9974,33 @@
           <w:szCs w:val="24"/>
           <w:lang w:val="it-IT"/>
         </w:rPr>
-        <w:t xml:space="preserve">di tutti i partecipanti, </w:t>
-      </w:r>
-      <w:r>
-        <w:rPr>
-          <w:sz w:val="24"/>
-          <w:szCs w:val="24"/>
-          <w:lang w:val="it-IT"/>
-        </w:rPr>
-        <w:t>infatti questi ultimi potranno effettuare delle offerte</w:t>
+        <w:t xml:space="preserve">di tutti i </w:t>
+      </w:r>
+      <w:proofErr w:type="gramStart"/>
+      <w:r>
+        <w:rPr>
+          <w:sz w:val="24"/>
+          <w:szCs w:val="24"/>
+          <w:lang w:val="it-IT"/>
+        </w:rPr>
+        <w:t xml:space="preserve">partecipanti, </w:t>
+      </w:r>
+      <w:r>
+        <w:rPr>
+          <w:sz w:val="24"/>
+          <w:szCs w:val="24"/>
+          <w:lang w:val="it-IT"/>
+        </w:rPr>
+        <w:t>infatti</w:t>
+      </w:r>
+      <w:proofErr w:type="gramEnd"/>
+      <w:r>
+        <w:rPr>
+          <w:sz w:val="24"/>
+          <w:szCs w:val="24"/>
+          <w:lang w:val="it-IT"/>
+        </w:rPr>
+        <w:t xml:space="preserve"> questi ultimi potranno effettuare delle offerte</w:t>
       </w:r>
       <w:r>
         <w:rPr>
@@ -10328,7 +10396,23 @@
           <w:szCs w:val="24"/>
           <w:lang w:val="it-IT"/>
         </w:rPr>
-        <w:t>Il sistema deve permettere ad un utente, una volta effettuato il login, di poter alternare una modalità compratore con un venditore.</w:t>
+        <w:t xml:space="preserve">Il sistema deve permettere ad un utente, una volta effettuato il login, di poter alternare una modalità compratore con </w:t>
+      </w:r>
+      <w:r>
+        <w:rPr>
+          <w:sz w:val="24"/>
+          <w:szCs w:val="24"/>
+          <w:lang w:val="it-IT"/>
+        </w:rPr>
+        <w:t>un venditore</w:t>
+      </w:r>
+      <w:r>
+        <w:rPr>
+          <w:sz w:val="24"/>
+          <w:szCs w:val="24"/>
+          <w:lang w:val="it-IT"/>
+        </w:rPr>
+        <w:t>.</w:t>
       </w:r>
     </w:p>
     <w:p>
@@ -10444,7 +10528,33 @@
           <w:szCs w:val="24"/>
           <w:lang w:val="it-IT"/>
         </w:rPr>
-        <w:t>durata massima.</w:t>
+        <w:t>durata massima</w:t>
+      </w:r>
+      <w:r>
+        <w:rPr>
+          <w:sz w:val="24"/>
+          <w:szCs w:val="24"/>
+          <w:lang w:val="it-IT"/>
+        </w:rPr>
+        <w:t xml:space="preserve"> </w:t>
+      </w:r>
+      <w:r>
+        <w:rPr>
+          <w:color w:val="FF0000"/>
+          <w:sz w:val="24"/>
+          <w:szCs w:val="24"/>
+          <w:lang w:val="it-IT"/>
+        </w:rPr>
+        <w:t>(ambiguo)</w:t>
+      </w:r>
+      <w:r>
+        <w:rPr>
+          <w:color w:val="FF0000"/>
+          <w:sz w:val="24"/>
+          <w:szCs w:val="24"/>
+          <w:lang w:val="it-IT"/>
+        </w:rPr>
+        <w:t>.</w:t>
       </w:r>
     </w:p>
     <w:p>
@@ -10748,6 +10858,7 @@
         </w:rPr>
         <w:t xml:space="preserve">un prezzo </w:t>
       </w:r>
+      <w:proofErr w:type="gramStart"/>
       <w:r>
         <w:rPr>
           <w:color w:val="FF0000"/>
@@ -10764,7 +10875,17 @@
           <w:szCs w:val="24"/>
           <w:lang w:val="it-IT"/>
         </w:rPr>
-        <w:t>(da verificare, nella traccia non c’è scritto)</w:t>
+        <w:t>(</w:t>
+      </w:r>
+      <w:proofErr w:type="gramEnd"/>
+      <w:r>
+        <w:rPr>
+          <w:color w:val="FF0000"/>
+          <w:sz w:val="24"/>
+          <w:szCs w:val="24"/>
+          <w:lang w:val="it-IT"/>
+        </w:rPr>
+        <w:t>da verificare, nella traccia non c’è scritto)</w:t>
       </w:r>
       <w:r>
         <w:rPr>
@@ -14579,6 +14700,7 @@
         <w:t xml:space="preserve">ndividuare tutti i potenziali attori del sistema. Un attore </w:t>
       </w:r>
       <w:proofErr w:type="spellStart"/>
+      <w:proofErr w:type="gramStart"/>
       <w:r>
         <w:rPr>
           <w:lang w:val="it-IT"/>
@@ -14586,6 +14708,7 @@
         <w:t>e’</w:t>
       </w:r>
       <w:proofErr w:type="spellEnd"/>
+      <w:proofErr w:type="gramEnd"/>
       <w:r>
         <w:rPr>
           <w:lang w:val="it-IT"/>
@@ -14779,7 +14902,33 @@
           <w:shd w:val="clear" w:color="auto" w:fill="F8F8F8"/>
           <w:lang w:val="it-IT"/>
         </w:rPr>
-        <w:t> (normalmente 5 giorni), mentre </w:t>
+        <w:t xml:space="preserve"> (normalmente </w:t>
+      </w:r>
+      <w:proofErr w:type="gramStart"/>
+      <w:r>
+        <w:rPr>
+          <w:rFonts w:ascii="Inter" w:hAnsi="Inter"/>
+          <w:spacing w:val="-5"/>
+          <w:sz w:val="26"/>
+          <w:szCs w:val="26"/>
+          <w:bdr w:val="none" w:sz="0" w:space="0" w:color="auto" w:frame="1"/>
+          <w:shd w:val="clear" w:color="auto" w:fill="F8F8F8"/>
+          <w:lang w:val="it-IT"/>
+        </w:rPr>
+        <w:t>5</w:t>
+      </w:r>
+      <w:proofErr w:type="gramEnd"/>
+      <w:r>
+        <w:rPr>
+          <w:rFonts w:ascii="Inter" w:hAnsi="Inter"/>
+          <w:spacing w:val="-5"/>
+          <w:sz w:val="26"/>
+          <w:szCs w:val="26"/>
+          <w:bdr w:val="none" w:sz="0" w:space="0" w:color="auto" w:frame="1"/>
+          <w:shd w:val="clear" w:color="auto" w:fill="F8F8F8"/>
+          <w:lang w:val="it-IT"/>
+        </w:rPr>
+        <w:t xml:space="preserve"> giorni), mentre </w:t>
       </w:r>
       <w:r>
         <w:rPr>
@@ -15031,7 +15180,31 @@
           <w:shd w:val="clear" w:color="auto" w:fill="F8F8F8"/>
           <w:lang w:val="it-IT"/>
         </w:rPr>
-        <w:t xml:space="preserve">lementare il pattern del proxy riguardo la gestione del database e la verifica con i “token” spiegati a lezione durante la parte di http. In particolare il proxy deve riguardare </w:t>
+        <w:t xml:space="preserve">lementare il pattern del proxy riguardo la gestione del database e la verifica con i “token” spiegati a lezione durante la parte di http. </w:t>
+      </w:r>
+      <w:proofErr w:type="gramStart"/>
+      <w:r>
+        <w:rPr>
+          <w:rFonts w:ascii="Inter" w:hAnsi="Inter"/>
+          <w:color w:val="676767"/>
+          <w:spacing w:val="-5"/>
+          <w:bdr w:val="none" w:sz="0" w:space="0" w:color="auto" w:frame="1"/>
+          <w:shd w:val="clear" w:color="auto" w:fill="F8F8F8"/>
+          <w:lang w:val="it-IT"/>
+        </w:rPr>
+        <w:t>In particolare</w:t>
+      </w:r>
+      <w:proofErr w:type="gramEnd"/>
+      <w:r>
+        <w:rPr>
+          <w:rFonts w:ascii="Inter" w:hAnsi="Inter"/>
+          <w:color w:val="676767"/>
+          <w:spacing w:val="-5"/>
+          <w:bdr w:val="none" w:sz="0" w:space="0" w:color="auto" w:frame="1"/>
+          <w:shd w:val="clear" w:color="auto" w:fill="F8F8F8"/>
+          <w:lang w:val="it-IT"/>
+        </w:rPr>
+        <w:t xml:space="preserve"> il proxy deve riguardare </w:t>
       </w:r>
       <w:r>
         <w:rPr>

</xml_diff>

<commit_message>
Modificato use case diagram e aggiunto CreazioneAnnuncio Fully Dressed
</commit_message>
<xml_diff>
--- a/Documentazione/DietiDeals24unofficial.docx
+++ b/Documentazione/DietiDeals24unofficial.docx
@@ -1,6 +1,6 @@
 
 <file path=word/document.xml><?xml version="1.0" encoding="utf-8"?>
-<w:document xmlns:wpc="http://schemas.microsoft.com/office/word/2010/wordprocessingCanvas" xmlns:cx="http://schemas.microsoft.com/office/drawing/2014/chartex" xmlns:cx1="http://schemas.microsoft.com/office/drawing/2015/9/8/chartex" xmlns:cx2="http://schemas.microsoft.com/office/drawing/2015/10/21/chartex" xmlns:cx3="http://schemas.microsoft.com/office/drawing/2016/5/9/chartex" xmlns:cx4="http://schemas.microsoft.com/office/drawing/2016/5/10/chartex" xmlns:cx5="http://schemas.microsoft.com/office/drawing/2016/5/11/chartex" xmlns:cx6="http://schemas.microsoft.com/office/drawing/2016/5/12/chartex" xmlns:cx7="http://schemas.microsoft.com/office/drawing/2016/5/13/chartex" xmlns:cx8="http://schemas.microsoft.com/office/drawing/2016/5/14/chartex" xmlns:mc="http://schemas.openxmlformats.org/markup-compatibility/2006" xmlns:aink="http://schemas.microsoft.com/office/drawing/2016/ink" xmlns:am3d="http://schemas.microsoft.com/office/drawing/2017/model3d" xmlns:o="urn:schemas-microsoft-com:office:office" xmlns:oel="http://schemas.microsoft.com/office/2019/extlst" xmlns:r="http://schemas.openxmlformats.org/officeDocument/2006/relationships" xmlns:m="http://schemas.openxmlformats.org/officeDocument/2006/math" xmlns:v="urn:schemas-microsoft-com:vml" xmlns:wp14="http://schemas.microsoft.com/office/word/2010/wordprocessingDrawing" xmlns:wp="http://schemas.openxmlformats.org/drawingml/2006/wordprocessingDrawing" xmlns:w10="urn:schemas-microsoft-com:office:word" xmlns:w="http://schemas.openxmlformats.org/wordprocessingml/2006/main" xmlns:w14="http://schemas.microsoft.com/office/word/2010/wordml" xmlns:w15="http://schemas.microsoft.com/office/word/2012/wordml" xmlns:w16cex="http://schemas.microsoft.com/office/word/2018/wordml/cex" xmlns:w16cid="http://schemas.microsoft.com/office/word/2016/wordml/cid" xmlns:w16="http://schemas.microsoft.com/office/word/2018/wordml" xmlns:w16du="http://schemas.microsoft.com/office/word/2023/wordml/word16du" xmlns:w16sdtdh="http://schemas.microsoft.com/office/word/2020/wordml/sdtdatahash" xmlns:w16se="http://schemas.microsoft.com/office/word/2015/wordml/symex" xmlns:wpg="http://schemas.microsoft.com/office/word/2010/wordprocessingGroup" xmlns:wpi="http://schemas.microsoft.com/office/word/2010/wordprocessingInk" xmlns:wne="http://schemas.microsoft.com/office/word/2006/wordml" xmlns:wps="http://schemas.microsoft.com/office/word/2010/wordprocessingShape" mc:Ignorable="w14 w15 w16se w16cid w16 w16cex w16sdtdh w16du wp14">
+<w:document xmlns:wpc="http://schemas.microsoft.com/office/word/2010/wordprocessingCanvas" xmlns:cx="http://schemas.microsoft.com/office/drawing/2014/chartex" xmlns:cx1="http://schemas.microsoft.com/office/drawing/2015/9/8/chartex" xmlns:cx2="http://schemas.microsoft.com/office/drawing/2015/10/21/chartex" xmlns:cx3="http://schemas.microsoft.com/office/drawing/2016/5/9/chartex" xmlns:cx4="http://schemas.microsoft.com/office/drawing/2016/5/10/chartex" xmlns:cx5="http://schemas.microsoft.com/office/drawing/2016/5/11/chartex" xmlns:cx6="http://schemas.microsoft.com/office/drawing/2016/5/12/chartex" xmlns:cx7="http://schemas.microsoft.com/office/drawing/2016/5/13/chartex" xmlns:cx8="http://schemas.microsoft.com/office/drawing/2016/5/14/chartex" xmlns:mc="http://schemas.openxmlformats.org/markup-compatibility/2006" xmlns:aink="http://schemas.microsoft.com/office/drawing/2016/ink" xmlns:am3d="http://schemas.microsoft.com/office/drawing/2017/model3d" xmlns:o="urn:schemas-microsoft-com:office:office" xmlns:oel="http://schemas.microsoft.com/office/2019/extlst" xmlns:r="http://schemas.openxmlformats.org/officeDocument/2006/relationships" xmlns:m="http://schemas.openxmlformats.org/officeDocument/2006/math" xmlns:v="urn:schemas-microsoft-com:vml" xmlns:wp14="http://schemas.microsoft.com/office/word/2010/wordprocessingDrawing" xmlns:wp="http://schemas.openxmlformats.org/drawingml/2006/wordprocessingDrawing" xmlns:w10="urn:schemas-microsoft-com:office:word" xmlns:w="http://schemas.openxmlformats.org/wordprocessingml/2006/main" xmlns:w14="http://schemas.microsoft.com/office/word/2010/wordml" xmlns:w15="http://schemas.microsoft.com/office/word/2012/wordml" xmlns:w16cex="http://schemas.microsoft.com/office/word/2018/wordml/cex" xmlns:w16cid="http://schemas.microsoft.com/office/word/2016/wordml/cid" xmlns:w16="http://schemas.microsoft.com/office/word/2018/wordml" xmlns:w16du="http://schemas.microsoft.com/office/word/2023/wordml/word16du" xmlns:w16sdtdh="http://schemas.microsoft.com/office/word/2020/wordml/sdtdatahash" xmlns:w16sdtfl="http://schemas.microsoft.com/office/word/2024/wordml/sdtformatlock" xmlns:w16se="http://schemas.microsoft.com/office/word/2015/wordml/symex" xmlns:wpg="http://schemas.microsoft.com/office/word/2010/wordprocessingGroup" xmlns:wpi="http://schemas.microsoft.com/office/word/2010/wordprocessingInk" xmlns:wne="http://schemas.microsoft.com/office/word/2006/wordml" xmlns:wps="http://schemas.microsoft.com/office/word/2010/wordprocessingShape" mc:Ignorable="w14 w15 w16se w16cid w16 w16cex w16sdtdh w16sdtfl w16du wp14">
   <w:background w:color="FFFFFF" w:themeColor="background1"/>
   <w:body>
     <w:p>
@@ -1150,25 +1150,7 @@
           <w:szCs w:val="24"/>
           <w:u w:val="single"/>
         </w:rPr>
-        <w:t xml:space="preserve"> </w:t>
-      </w:r>
-      <w:proofErr w:type="spellStart"/>
-      <w:r>
-        <w:rPr>
-          <w:sz w:val="24"/>
-          <w:szCs w:val="24"/>
-          <w:u w:val="single"/>
-        </w:rPr>
-        <w:t>generale</w:t>
-      </w:r>
-      <w:proofErr w:type="spellEnd"/>
-      <w:r>
-        <w:rPr>
-          <w:sz w:val="24"/>
-          <w:szCs w:val="24"/>
-          <w:u w:val="single"/>
-        </w:rPr>
-        <w:t xml:space="preserve"> 7</w:t>
+        <w:t xml:space="preserve"> generale 7</w:t>
       </w:r>
       <w:r>
         <w:rPr>
@@ -4348,7 +4330,27 @@
           <w:szCs w:val="24"/>
           <w:lang w:val="it-IT"/>
         </w:rPr>
-        <w:t>creare un’asta silenziosa,</w:t>
+        <w:t xml:space="preserve">creare un’asta </w:t>
+      </w:r>
+      <w:r>
+        <w:rPr>
+          <w:b/>
+          <w:bCs/>
+          <w:sz w:val="24"/>
+          <w:szCs w:val="24"/>
+          <w:lang w:val="it-IT"/>
+        </w:rPr>
+        <w:t>silenziosa</w:t>
+      </w:r>
+      <w:r>
+        <w:rPr>
+          <w:b/>
+          <w:bCs/>
+          <w:sz w:val="24"/>
+          <w:szCs w:val="24"/>
+          <w:lang w:val="it-IT"/>
+        </w:rPr>
+        <w:t>,</w:t>
       </w:r>
       <w:r>
         <w:rPr>
@@ -14423,21 +14425,12 @@
       </w:pPr>
     </w:p>
     <w:p>
-      <w:proofErr w:type="spellStart"/>
       <w:r>
         <w:rPr>
           <w:sz w:val="36"/>
           <w:szCs w:val="36"/>
         </w:rPr>
-        <w:t>Cose</w:t>
-      </w:r>
-      <w:proofErr w:type="spellEnd"/>
-      <w:r>
-        <w:rPr>
-          <w:sz w:val="36"/>
-          <w:szCs w:val="36"/>
-        </w:rPr>
-        <w:t xml:space="preserve"> </w:t>
+        <w:t xml:space="preserve">Cose </w:t>
       </w:r>
       <w:proofErr w:type="spellStart"/>
       <w:r>
@@ -15485,7 +15478,7 @@
 </file>
 
 <file path=word/endnotes.xml><?xml version="1.0" encoding="utf-8"?>
-<w:endnotes xmlns:wpc="http://schemas.microsoft.com/office/word/2010/wordprocessingCanvas" xmlns:cx="http://schemas.microsoft.com/office/drawing/2014/chartex" xmlns:cx1="http://schemas.microsoft.com/office/drawing/2015/9/8/chartex" xmlns:cx2="http://schemas.microsoft.com/office/drawing/2015/10/21/chartex" xmlns:cx3="http://schemas.microsoft.com/office/drawing/2016/5/9/chartex" xmlns:cx4="http://schemas.microsoft.com/office/drawing/2016/5/10/chartex" xmlns:cx5="http://schemas.microsoft.com/office/drawing/2016/5/11/chartex" xmlns:cx6="http://schemas.microsoft.com/office/drawing/2016/5/12/chartex" xmlns:cx7="http://schemas.microsoft.com/office/drawing/2016/5/13/chartex" xmlns:cx8="http://schemas.microsoft.com/office/drawing/2016/5/14/chartex" xmlns:mc="http://schemas.openxmlformats.org/markup-compatibility/2006" xmlns:aink="http://schemas.microsoft.com/office/drawing/2016/ink" xmlns:am3d="http://schemas.microsoft.com/office/drawing/2017/model3d" xmlns:o="urn:schemas-microsoft-com:office:office" xmlns:oel="http://schemas.microsoft.com/office/2019/extlst" xmlns:r="http://schemas.openxmlformats.org/officeDocument/2006/relationships" xmlns:m="http://schemas.openxmlformats.org/officeDocument/2006/math" xmlns:v="urn:schemas-microsoft-com:vml" xmlns:wp14="http://schemas.microsoft.com/office/word/2010/wordprocessingDrawing" xmlns:wp="http://schemas.openxmlformats.org/drawingml/2006/wordprocessingDrawing" xmlns:w10="urn:schemas-microsoft-com:office:word" xmlns:w="http://schemas.openxmlformats.org/wordprocessingml/2006/main" xmlns:w14="http://schemas.microsoft.com/office/word/2010/wordml" xmlns:w15="http://schemas.microsoft.com/office/word/2012/wordml" xmlns:w16cex="http://schemas.microsoft.com/office/word/2018/wordml/cex" xmlns:w16cid="http://schemas.microsoft.com/office/word/2016/wordml/cid" xmlns:w16="http://schemas.microsoft.com/office/word/2018/wordml" xmlns:w16du="http://schemas.microsoft.com/office/word/2023/wordml/word16du" xmlns:w16sdtdh="http://schemas.microsoft.com/office/word/2020/wordml/sdtdatahash" xmlns:w16se="http://schemas.microsoft.com/office/word/2015/wordml/symex" xmlns:wpg="http://schemas.microsoft.com/office/word/2010/wordprocessingGroup" xmlns:wpi="http://schemas.microsoft.com/office/word/2010/wordprocessingInk" xmlns:wne="http://schemas.microsoft.com/office/word/2006/wordml" xmlns:wps="http://schemas.microsoft.com/office/word/2010/wordprocessingShape" mc:Ignorable="w14 w15 w16se w16cid w16 w16cex w16sdtdh w16du wp14">
+<w:endnotes xmlns:wpc="http://schemas.microsoft.com/office/word/2010/wordprocessingCanvas" xmlns:cx="http://schemas.microsoft.com/office/drawing/2014/chartex" xmlns:cx1="http://schemas.microsoft.com/office/drawing/2015/9/8/chartex" xmlns:cx2="http://schemas.microsoft.com/office/drawing/2015/10/21/chartex" xmlns:cx3="http://schemas.microsoft.com/office/drawing/2016/5/9/chartex" xmlns:cx4="http://schemas.microsoft.com/office/drawing/2016/5/10/chartex" xmlns:cx5="http://schemas.microsoft.com/office/drawing/2016/5/11/chartex" xmlns:cx6="http://schemas.microsoft.com/office/drawing/2016/5/12/chartex" xmlns:cx7="http://schemas.microsoft.com/office/drawing/2016/5/13/chartex" xmlns:cx8="http://schemas.microsoft.com/office/drawing/2016/5/14/chartex" xmlns:mc="http://schemas.openxmlformats.org/markup-compatibility/2006" xmlns:aink="http://schemas.microsoft.com/office/drawing/2016/ink" xmlns:am3d="http://schemas.microsoft.com/office/drawing/2017/model3d" xmlns:o="urn:schemas-microsoft-com:office:office" xmlns:oel="http://schemas.microsoft.com/office/2019/extlst" xmlns:r="http://schemas.openxmlformats.org/officeDocument/2006/relationships" xmlns:m="http://schemas.openxmlformats.org/officeDocument/2006/math" xmlns:v="urn:schemas-microsoft-com:vml" xmlns:wp14="http://schemas.microsoft.com/office/word/2010/wordprocessingDrawing" xmlns:wp="http://schemas.openxmlformats.org/drawingml/2006/wordprocessingDrawing" xmlns:w10="urn:schemas-microsoft-com:office:word" xmlns:w="http://schemas.openxmlformats.org/wordprocessingml/2006/main" xmlns:w14="http://schemas.microsoft.com/office/word/2010/wordml" xmlns:w15="http://schemas.microsoft.com/office/word/2012/wordml" xmlns:w16cex="http://schemas.microsoft.com/office/word/2018/wordml/cex" xmlns:w16cid="http://schemas.microsoft.com/office/word/2016/wordml/cid" xmlns:w16="http://schemas.microsoft.com/office/word/2018/wordml" xmlns:w16du="http://schemas.microsoft.com/office/word/2023/wordml/word16du" xmlns:w16sdtdh="http://schemas.microsoft.com/office/word/2020/wordml/sdtdatahash" xmlns:w16sdtfl="http://schemas.microsoft.com/office/word/2024/wordml/sdtformatlock" xmlns:w16se="http://schemas.microsoft.com/office/word/2015/wordml/symex" xmlns:wpg="http://schemas.microsoft.com/office/word/2010/wordprocessingGroup" xmlns:wpi="http://schemas.microsoft.com/office/word/2010/wordprocessingInk" xmlns:wne="http://schemas.microsoft.com/office/word/2006/wordml" xmlns:wps="http://schemas.microsoft.com/office/word/2010/wordprocessingShape" mc:Ignorable="w14 w15 w16se w16cid w16 w16cex w16sdtdh w16sdtfl w16du wp14">
   <w:endnote w:type="separator" w:id="-1">
     <w:p>
       <w:pPr>
@@ -15517,7 +15510,7 @@
 </file>
 
 <file path=word/footer1.xml><?xml version="1.0" encoding="utf-8"?>
-<w:ftr xmlns:wpc="http://schemas.microsoft.com/office/word/2010/wordprocessingCanvas" xmlns:cx="http://schemas.microsoft.com/office/drawing/2014/chartex" xmlns:cx1="http://schemas.microsoft.com/office/drawing/2015/9/8/chartex" xmlns:cx2="http://schemas.microsoft.com/office/drawing/2015/10/21/chartex" xmlns:cx3="http://schemas.microsoft.com/office/drawing/2016/5/9/chartex" xmlns:cx4="http://schemas.microsoft.com/office/drawing/2016/5/10/chartex" xmlns:cx5="http://schemas.microsoft.com/office/drawing/2016/5/11/chartex" xmlns:cx6="http://schemas.microsoft.com/office/drawing/2016/5/12/chartex" xmlns:cx7="http://schemas.microsoft.com/office/drawing/2016/5/13/chartex" xmlns:cx8="http://schemas.microsoft.com/office/drawing/2016/5/14/chartex" xmlns:mc="http://schemas.openxmlformats.org/markup-compatibility/2006" xmlns:aink="http://schemas.microsoft.com/office/drawing/2016/ink" xmlns:am3d="http://schemas.microsoft.com/office/drawing/2017/model3d" xmlns:o="urn:schemas-microsoft-com:office:office" xmlns:oel="http://schemas.microsoft.com/office/2019/extlst" xmlns:r="http://schemas.openxmlformats.org/officeDocument/2006/relationships" xmlns:m="http://schemas.openxmlformats.org/officeDocument/2006/math" xmlns:v="urn:schemas-microsoft-com:vml" xmlns:wp14="http://schemas.microsoft.com/office/word/2010/wordprocessingDrawing" xmlns:wp="http://schemas.openxmlformats.org/drawingml/2006/wordprocessingDrawing" xmlns:w10="urn:schemas-microsoft-com:office:word" xmlns:w="http://schemas.openxmlformats.org/wordprocessingml/2006/main" xmlns:w14="http://schemas.microsoft.com/office/word/2010/wordml" xmlns:w15="http://schemas.microsoft.com/office/word/2012/wordml" xmlns:w16cex="http://schemas.microsoft.com/office/word/2018/wordml/cex" xmlns:w16cid="http://schemas.microsoft.com/office/word/2016/wordml/cid" xmlns:w16="http://schemas.microsoft.com/office/word/2018/wordml" xmlns:w16du="http://schemas.microsoft.com/office/word/2023/wordml/word16du" xmlns:w16sdtdh="http://schemas.microsoft.com/office/word/2020/wordml/sdtdatahash" xmlns:w16se="http://schemas.microsoft.com/office/word/2015/wordml/symex" xmlns:wpg="http://schemas.microsoft.com/office/word/2010/wordprocessingGroup" xmlns:wpi="http://schemas.microsoft.com/office/word/2010/wordprocessingInk" xmlns:wne="http://schemas.microsoft.com/office/word/2006/wordml" xmlns:wps="http://schemas.microsoft.com/office/word/2010/wordprocessingShape" mc:Ignorable="w14 w15 w16se w16cid w16 w16cex w16sdtdh w16du wp14">
+<w:ftr xmlns:wpc="http://schemas.microsoft.com/office/word/2010/wordprocessingCanvas" xmlns:cx="http://schemas.microsoft.com/office/drawing/2014/chartex" xmlns:cx1="http://schemas.microsoft.com/office/drawing/2015/9/8/chartex" xmlns:cx2="http://schemas.microsoft.com/office/drawing/2015/10/21/chartex" xmlns:cx3="http://schemas.microsoft.com/office/drawing/2016/5/9/chartex" xmlns:cx4="http://schemas.microsoft.com/office/drawing/2016/5/10/chartex" xmlns:cx5="http://schemas.microsoft.com/office/drawing/2016/5/11/chartex" xmlns:cx6="http://schemas.microsoft.com/office/drawing/2016/5/12/chartex" xmlns:cx7="http://schemas.microsoft.com/office/drawing/2016/5/13/chartex" xmlns:cx8="http://schemas.microsoft.com/office/drawing/2016/5/14/chartex" xmlns:mc="http://schemas.openxmlformats.org/markup-compatibility/2006" xmlns:aink="http://schemas.microsoft.com/office/drawing/2016/ink" xmlns:am3d="http://schemas.microsoft.com/office/drawing/2017/model3d" xmlns:o="urn:schemas-microsoft-com:office:office" xmlns:oel="http://schemas.microsoft.com/office/2019/extlst" xmlns:r="http://schemas.openxmlformats.org/officeDocument/2006/relationships" xmlns:m="http://schemas.openxmlformats.org/officeDocument/2006/math" xmlns:v="urn:schemas-microsoft-com:vml" xmlns:wp14="http://schemas.microsoft.com/office/word/2010/wordprocessingDrawing" xmlns:wp="http://schemas.openxmlformats.org/drawingml/2006/wordprocessingDrawing" xmlns:w10="urn:schemas-microsoft-com:office:word" xmlns:w="http://schemas.openxmlformats.org/wordprocessingml/2006/main" xmlns:w14="http://schemas.microsoft.com/office/word/2010/wordml" xmlns:w15="http://schemas.microsoft.com/office/word/2012/wordml" xmlns:w16cex="http://schemas.microsoft.com/office/word/2018/wordml/cex" xmlns:w16cid="http://schemas.microsoft.com/office/word/2016/wordml/cid" xmlns:w16="http://schemas.microsoft.com/office/word/2018/wordml" xmlns:w16du="http://schemas.microsoft.com/office/word/2023/wordml/word16du" xmlns:w16sdtdh="http://schemas.microsoft.com/office/word/2020/wordml/sdtdatahash" xmlns:w16sdtfl="http://schemas.microsoft.com/office/word/2024/wordml/sdtformatlock" xmlns:w16se="http://schemas.microsoft.com/office/word/2015/wordml/symex" xmlns:wpg="http://schemas.microsoft.com/office/word/2010/wordprocessingGroup" xmlns:wpi="http://schemas.microsoft.com/office/word/2010/wordprocessingInk" xmlns:wne="http://schemas.microsoft.com/office/word/2006/wordml" xmlns:wps="http://schemas.microsoft.com/office/word/2010/wordprocessingShape" mc:Ignorable="w14 w15 w16se w16cid w16 w16cex w16sdtdh w16sdtfl w16du wp14">
   <w:p>
     <w:pPr>
       <w:pStyle w:val="Pidipagina"/>
@@ -15527,7 +15520,7 @@
 </file>
 
 <file path=word/footer2.xml><?xml version="1.0" encoding="utf-8"?>
-<w:ftr xmlns:wpc="http://schemas.microsoft.com/office/word/2010/wordprocessingCanvas" xmlns:cx="http://schemas.microsoft.com/office/drawing/2014/chartex" xmlns:cx1="http://schemas.microsoft.com/office/drawing/2015/9/8/chartex" xmlns:cx2="http://schemas.microsoft.com/office/drawing/2015/10/21/chartex" xmlns:cx3="http://schemas.microsoft.com/office/drawing/2016/5/9/chartex" xmlns:cx4="http://schemas.microsoft.com/office/drawing/2016/5/10/chartex" xmlns:cx5="http://schemas.microsoft.com/office/drawing/2016/5/11/chartex" xmlns:cx6="http://schemas.microsoft.com/office/drawing/2016/5/12/chartex" xmlns:cx7="http://schemas.microsoft.com/office/drawing/2016/5/13/chartex" xmlns:cx8="http://schemas.microsoft.com/office/drawing/2016/5/14/chartex" xmlns:mc="http://schemas.openxmlformats.org/markup-compatibility/2006" xmlns:aink="http://schemas.microsoft.com/office/drawing/2016/ink" xmlns:am3d="http://schemas.microsoft.com/office/drawing/2017/model3d" xmlns:o="urn:schemas-microsoft-com:office:office" xmlns:oel="http://schemas.microsoft.com/office/2019/extlst" xmlns:r="http://schemas.openxmlformats.org/officeDocument/2006/relationships" xmlns:m="http://schemas.openxmlformats.org/officeDocument/2006/math" xmlns:v="urn:schemas-microsoft-com:vml" xmlns:wp14="http://schemas.microsoft.com/office/word/2010/wordprocessingDrawing" xmlns:wp="http://schemas.openxmlformats.org/drawingml/2006/wordprocessingDrawing" xmlns:w10="urn:schemas-microsoft-com:office:word" xmlns:w="http://schemas.openxmlformats.org/wordprocessingml/2006/main" xmlns:w14="http://schemas.microsoft.com/office/word/2010/wordml" xmlns:w15="http://schemas.microsoft.com/office/word/2012/wordml" xmlns:w16cex="http://schemas.microsoft.com/office/word/2018/wordml/cex" xmlns:w16cid="http://schemas.microsoft.com/office/word/2016/wordml/cid" xmlns:w16="http://schemas.microsoft.com/office/word/2018/wordml" xmlns:w16du="http://schemas.microsoft.com/office/word/2023/wordml/word16du" xmlns:w16sdtdh="http://schemas.microsoft.com/office/word/2020/wordml/sdtdatahash" xmlns:w16se="http://schemas.microsoft.com/office/word/2015/wordml/symex" xmlns:wpg="http://schemas.microsoft.com/office/word/2010/wordprocessingGroup" xmlns:wpi="http://schemas.microsoft.com/office/word/2010/wordprocessingInk" xmlns:wne="http://schemas.microsoft.com/office/word/2006/wordml" xmlns:wps="http://schemas.microsoft.com/office/word/2010/wordprocessingShape" mc:Ignorable="w14 w15 w16se w16cid w16 w16cex w16sdtdh w16du wp14">
+<w:ftr xmlns:wpc="http://schemas.microsoft.com/office/word/2010/wordprocessingCanvas" xmlns:cx="http://schemas.microsoft.com/office/drawing/2014/chartex" xmlns:cx1="http://schemas.microsoft.com/office/drawing/2015/9/8/chartex" xmlns:cx2="http://schemas.microsoft.com/office/drawing/2015/10/21/chartex" xmlns:cx3="http://schemas.microsoft.com/office/drawing/2016/5/9/chartex" xmlns:cx4="http://schemas.microsoft.com/office/drawing/2016/5/10/chartex" xmlns:cx5="http://schemas.microsoft.com/office/drawing/2016/5/11/chartex" xmlns:cx6="http://schemas.microsoft.com/office/drawing/2016/5/12/chartex" xmlns:cx7="http://schemas.microsoft.com/office/drawing/2016/5/13/chartex" xmlns:cx8="http://schemas.microsoft.com/office/drawing/2016/5/14/chartex" xmlns:mc="http://schemas.openxmlformats.org/markup-compatibility/2006" xmlns:aink="http://schemas.microsoft.com/office/drawing/2016/ink" xmlns:am3d="http://schemas.microsoft.com/office/drawing/2017/model3d" xmlns:o="urn:schemas-microsoft-com:office:office" xmlns:oel="http://schemas.microsoft.com/office/2019/extlst" xmlns:r="http://schemas.openxmlformats.org/officeDocument/2006/relationships" xmlns:m="http://schemas.openxmlformats.org/officeDocument/2006/math" xmlns:v="urn:schemas-microsoft-com:vml" xmlns:wp14="http://schemas.microsoft.com/office/word/2010/wordprocessingDrawing" xmlns:wp="http://schemas.openxmlformats.org/drawingml/2006/wordprocessingDrawing" xmlns:w10="urn:schemas-microsoft-com:office:word" xmlns:w="http://schemas.openxmlformats.org/wordprocessingml/2006/main" xmlns:w14="http://schemas.microsoft.com/office/word/2010/wordml" xmlns:w15="http://schemas.microsoft.com/office/word/2012/wordml" xmlns:w16cex="http://schemas.microsoft.com/office/word/2018/wordml/cex" xmlns:w16cid="http://schemas.microsoft.com/office/word/2016/wordml/cid" xmlns:w16="http://schemas.microsoft.com/office/word/2018/wordml" xmlns:w16du="http://schemas.microsoft.com/office/word/2023/wordml/word16du" xmlns:w16sdtdh="http://schemas.microsoft.com/office/word/2020/wordml/sdtdatahash" xmlns:w16sdtfl="http://schemas.microsoft.com/office/word/2024/wordml/sdtformatlock" xmlns:w16se="http://schemas.microsoft.com/office/word/2015/wordml/symex" xmlns:wpg="http://schemas.microsoft.com/office/word/2010/wordprocessingGroup" xmlns:wpi="http://schemas.microsoft.com/office/word/2010/wordprocessingInk" xmlns:wne="http://schemas.microsoft.com/office/word/2006/wordml" xmlns:wps="http://schemas.microsoft.com/office/word/2010/wordprocessingShape" mc:Ignorable="w14 w15 w16se w16cid w16 w16cex w16sdtdh w16sdtfl w16du wp14">
   <w:p>
     <w:pPr>
       <w:pStyle w:val="Pidipagina"/>
@@ -15537,7 +15530,7 @@
 </file>
 
 <file path=word/footer3.xml><?xml version="1.0" encoding="utf-8"?>
-<w:ftr xmlns:wpc="http://schemas.microsoft.com/office/word/2010/wordprocessingCanvas" xmlns:cx="http://schemas.microsoft.com/office/drawing/2014/chartex" xmlns:cx1="http://schemas.microsoft.com/office/drawing/2015/9/8/chartex" xmlns:cx2="http://schemas.microsoft.com/office/drawing/2015/10/21/chartex" xmlns:cx3="http://schemas.microsoft.com/office/drawing/2016/5/9/chartex" xmlns:cx4="http://schemas.microsoft.com/office/drawing/2016/5/10/chartex" xmlns:cx5="http://schemas.microsoft.com/office/drawing/2016/5/11/chartex" xmlns:cx6="http://schemas.microsoft.com/office/drawing/2016/5/12/chartex" xmlns:cx7="http://schemas.microsoft.com/office/drawing/2016/5/13/chartex" xmlns:cx8="http://schemas.microsoft.com/office/drawing/2016/5/14/chartex" xmlns:mc="http://schemas.openxmlformats.org/markup-compatibility/2006" xmlns:aink="http://schemas.microsoft.com/office/drawing/2016/ink" xmlns:am3d="http://schemas.microsoft.com/office/drawing/2017/model3d" xmlns:o="urn:schemas-microsoft-com:office:office" xmlns:oel="http://schemas.microsoft.com/office/2019/extlst" xmlns:r="http://schemas.openxmlformats.org/officeDocument/2006/relationships" xmlns:m="http://schemas.openxmlformats.org/officeDocument/2006/math" xmlns:v="urn:schemas-microsoft-com:vml" xmlns:wp14="http://schemas.microsoft.com/office/word/2010/wordprocessingDrawing" xmlns:wp="http://schemas.openxmlformats.org/drawingml/2006/wordprocessingDrawing" xmlns:w10="urn:schemas-microsoft-com:office:word" xmlns:w="http://schemas.openxmlformats.org/wordprocessingml/2006/main" xmlns:w14="http://schemas.microsoft.com/office/word/2010/wordml" xmlns:w15="http://schemas.microsoft.com/office/word/2012/wordml" xmlns:w16cex="http://schemas.microsoft.com/office/word/2018/wordml/cex" xmlns:w16cid="http://schemas.microsoft.com/office/word/2016/wordml/cid" xmlns:w16="http://schemas.microsoft.com/office/word/2018/wordml" xmlns:w16du="http://schemas.microsoft.com/office/word/2023/wordml/word16du" xmlns:w16sdtdh="http://schemas.microsoft.com/office/word/2020/wordml/sdtdatahash" xmlns:w16se="http://schemas.microsoft.com/office/word/2015/wordml/symex" xmlns:wpg="http://schemas.microsoft.com/office/word/2010/wordprocessingGroup" xmlns:wpi="http://schemas.microsoft.com/office/word/2010/wordprocessingInk" xmlns:wne="http://schemas.microsoft.com/office/word/2006/wordml" xmlns:wps="http://schemas.microsoft.com/office/word/2010/wordprocessingShape" mc:Ignorable="w14 w15 w16se w16cid w16 w16cex w16sdtdh w16du wp14">
+<w:ftr xmlns:wpc="http://schemas.microsoft.com/office/word/2010/wordprocessingCanvas" xmlns:cx="http://schemas.microsoft.com/office/drawing/2014/chartex" xmlns:cx1="http://schemas.microsoft.com/office/drawing/2015/9/8/chartex" xmlns:cx2="http://schemas.microsoft.com/office/drawing/2015/10/21/chartex" xmlns:cx3="http://schemas.microsoft.com/office/drawing/2016/5/9/chartex" xmlns:cx4="http://schemas.microsoft.com/office/drawing/2016/5/10/chartex" xmlns:cx5="http://schemas.microsoft.com/office/drawing/2016/5/11/chartex" xmlns:cx6="http://schemas.microsoft.com/office/drawing/2016/5/12/chartex" xmlns:cx7="http://schemas.microsoft.com/office/drawing/2016/5/13/chartex" xmlns:cx8="http://schemas.microsoft.com/office/drawing/2016/5/14/chartex" xmlns:mc="http://schemas.openxmlformats.org/markup-compatibility/2006" xmlns:aink="http://schemas.microsoft.com/office/drawing/2016/ink" xmlns:am3d="http://schemas.microsoft.com/office/drawing/2017/model3d" xmlns:o="urn:schemas-microsoft-com:office:office" xmlns:oel="http://schemas.microsoft.com/office/2019/extlst" xmlns:r="http://schemas.openxmlformats.org/officeDocument/2006/relationships" xmlns:m="http://schemas.openxmlformats.org/officeDocument/2006/math" xmlns:v="urn:schemas-microsoft-com:vml" xmlns:wp14="http://schemas.microsoft.com/office/word/2010/wordprocessingDrawing" xmlns:wp="http://schemas.openxmlformats.org/drawingml/2006/wordprocessingDrawing" xmlns:w10="urn:schemas-microsoft-com:office:word" xmlns:w="http://schemas.openxmlformats.org/wordprocessingml/2006/main" xmlns:w14="http://schemas.microsoft.com/office/word/2010/wordml" xmlns:w15="http://schemas.microsoft.com/office/word/2012/wordml" xmlns:w16cex="http://schemas.microsoft.com/office/word/2018/wordml/cex" xmlns:w16cid="http://schemas.microsoft.com/office/word/2016/wordml/cid" xmlns:w16="http://schemas.microsoft.com/office/word/2018/wordml" xmlns:w16du="http://schemas.microsoft.com/office/word/2023/wordml/word16du" xmlns:w16sdtdh="http://schemas.microsoft.com/office/word/2020/wordml/sdtdatahash" xmlns:w16sdtfl="http://schemas.microsoft.com/office/word/2024/wordml/sdtformatlock" xmlns:w16se="http://schemas.microsoft.com/office/word/2015/wordml/symex" xmlns:wpg="http://schemas.microsoft.com/office/word/2010/wordprocessingGroup" xmlns:wpi="http://schemas.microsoft.com/office/word/2010/wordprocessingInk" xmlns:wne="http://schemas.microsoft.com/office/word/2006/wordml" xmlns:wps="http://schemas.microsoft.com/office/word/2010/wordprocessingShape" mc:Ignorable="w14 w15 w16se w16cid w16 w16cex w16sdtdh w16sdtfl w16du wp14">
   <w:p>
     <w:pPr>
       <w:pStyle w:val="Pidipagina"/>
@@ -15547,7 +15540,7 @@
 </file>
 
 <file path=word/footnotes.xml><?xml version="1.0" encoding="utf-8"?>
-<w:footnotes xmlns:wpc="http://schemas.microsoft.com/office/word/2010/wordprocessingCanvas" xmlns:cx="http://schemas.microsoft.com/office/drawing/2014/chartex" xmlns:cx1="http://schemas.microsoft.com/office/drawing/2015/9/8/chartex" xmlns:cx2="http://schemas.microsoft.com/office/drawing/2015/10/21/chartex" xmlns:cx3="http://schemas.microsoft.com/office/drawing/2016/5/9/chartex" xmlns:cx4="http://schemas.microsoft.com/office/drawing/2016/5/10/chartex" xmlns:cx5="http://schemas.microsoft.com/office/drawing/2016/5/11/chartex" xmlns:cx6="http://schemas.microsoft.com/office/drawing/2016/5/12/chartex" xmlns:cx7="http://schemas.microsoft.com/office/drawing/2016/5/13/chartex" xmlns:cx8="http://schemas.microsoft.com/office/drawing/2016/5/14/chartex" xmlns:mc="http://schemas.openxmlformats.org/markup-compatibility/2006" xmlns:aink="http://schemas.microsoft.com/office/drawing/2016/ink" xmlns:am3d="http://schemas.microsoft.com/office/drawing/2017/model3d" xmlns:o="urn:schemas-microsoft-com:office:office" xmlns:oel="http://schemas.microsoft.com/office/2019/extlst" xmlns:r="http://schemas.openxmlformats.org/officeDocument/2006/relationships" xmlns:m="http://schemas.openxmlformats.org/officeDocument/2006/math" xmlns:v="urn:schemas-microsoft-com:vml" xmlns:wp14="http://schemas.microsoft.com/office/word/2010/wordprocessingDrawing" xmlns:wp="http://schemas.openxmlformats.org/drawingml/2006/wordprocessingDrawing" xmlns:w10="urn:schemas-microsoft-com:office:word" xmlns:w="http://schemas.openxmlformats.org/wordprocessingml/2006/main" xmlns:w14="http://schemas.microsoft.com/office/word/2010/wordml" xmlns:w15="http://schemas.microsoft.com/office/word/2012/wordml" xmlns:w16cex="http://schemas.microsoft.com/office/word/2018/wordml/cex" xmlns:w16cid="http://schemas.microsoft.com/office/word/2016/wordml/cid" xmlns:w16="http://schemas.microsoft.com/office/word/2018/wordml" xmlns:w16du="http://schemas.microsoft.com/office/word/2023/wordml/word16du" xmlns:w16sdtdh="http://schemas.microsoft.com/office/word/2020/wordml/sdtdatahash" xmlns:w16se="http://schemas.microsoft.com/office/word/2015/wordml/symex" xmlns:wpg="http://schemas.microsoft.com/office/word/2010/wordprocessingGroup" xmlns:wpi="http://schemas.microsoft.com/office/word/2010/wordprocessingInk" xmlns:wne="http://schemas.microsoft.com/office/word/2006/wordml" xmlns:wps="http://schemas.microsoft.com/office/word/2010/wordprocessingShape" mc:Ignorable="w14 w15 w16se w16cid w16 w16cex w16sdtdh w16du wp14">
+<w:footnotes xmlns:wpc="http://schemas.microsoft.com/office/word/2010/wordprocessingCanvas" xmlns:cx="http://schemas.microsoft.com/office/drawing/2014/chartex" xmlns:cx1="http://schemas.microsoft.com/office/drawing/2015/9/8/chartex" xmlns:cx2="http://schemas.microsoft.com/office/drawing/2015/10/21/chartex" xmlns:cx3="http://schemas.microsoft.com/office/drawing/2016/5/9/chartex" xmlns:cx4="http://schemas.microsoft.com/office/drawing/2016/5/10/chartex" xmlns:cx5="http://schemas.microsoft.com/office/drawing/2016/5/11/chartex" xmlns:cx6="http://schemas.microsoft.com/office/drawing/2016/5/12/chartex" xmlns:cx7="http://schemas.microsoft.com/office/drawing/2016/5/13/chartex" xmlns:cx8="http://schemas.microsoft.com/office/drawing/2016/5/14/chartex" xmlns:mc="http://schemas.openxmlformats.org/markup-compatibility/2006" xmlns:aink="http://schemas.microsoft.com/office/drawing/2016/ink" xmlns:am3d="http://schemas.microsoft.com/office/drawing/2017/model3d" xmlns:o="urn:schemas-microsoft-com:office:office" xmlns:oel="http://schemas.microsoft.com/office/2019/extlst" xmlns:r="http://schemas.openxmlformats.org/officeDocument/2006/relationships" xmlns:m="http://schemas.openxmlformats.org/officeDocument/2006/math" xmlns:v="urn:schemas-microsoft-com:vml" xmlns:wp14="http://schemas.microsoft.com/office/word/2010/wordprocessingDrawing" xmlns:wp="http://schemas.openxmlformats.org/drawingml/2006/wordprocessingDrawing" xmlns:w10="urn:schemas-microsoft-com:office:word" xmlns:w="http://schemas.openxmlformats.org/wordprocessingml/2006/main" xmlns:w14="http://schemas.microsoft.com/office/word/2010/wordml" xmlns:w15="http://schemas.microsoft.com/office/word/2012/wordml" xmlns:w16cex="http://schemas.microsoft.com/office/word/2018/wordml/cex" xmlns:w16cid="http://schemas.microsoft.com/office/word/2016/wordml/cid" xmlns:w16="http://schemas.microsoft.com/office/word/2018/wordml" xmlns:w16du="http://schemas.microsoft.com/office/word/2023/wordml/word16du" xmlns:w16sdtdh="http://schemas.microsoft.com/office/word/2020/wordml/sdtdatahash" xmlns:w16sdtfl="http://schemas.microsoft.com/office/word/2024/wordml/sdtformatlock" xmlns:w16se="http://schemas.microsoft.com/office/word/2015/wordml/symex" xmlns:wpg="http://schemas.microsoft.com/office/word/2010/wordprocessingGroup" xmlns:wpi="http://schemas.microsoft.com/office/word/2010/wordprocessingInk" xmlns:wne="http://schemas.microsoft.com/office/word/2006/wordml" xmlns:wps="http://schemas.microsoft.com/office/word/2010/wordprocessingShape" mc:Ignorable="w14 w15 w16se w16cid w16 w16cex w16sdtdh w16sdtfl w16du wp14">
   <w:footnote w:type="separator" w:id="-1">
     <w:p>
       <w:pPr>
@@ -15579,7 +15572,7 @@
 </file>
 
 <file path=word/header1.xml><?xml version="1.0" encoding="utf-8"?>
-<w:hdr xmlns:wpc="http://schemas.microsoft.com/office/word/2010/wordprocessingCanvas" xmlns:cx="http://schemas.microsoft.com/office/drawing/2014/chartex" xmlns:cx1="http://schemas.microsoft.com/office/drawing/2015/9/8/chartex" xmlns:cx2="http://schemas.microsoft.com/office/drawing/2015/10/21/chartex" xmlns:cx3="http://schemas.microsoft.com/office/drawing/2016/5/9/chartex" xmlns:cx4="http://schemas.microsoft.com/office/drawing/2016/5/10/chartex" xmlns:cx5="http://schemas.microsoft.com/office/drawing/2016/5/11/chartex" xmlns:cx6="http://schemas.microsoft.com/office/drawing/2016/5/12/chartex" xmlns:cx7="http://schemas.microsoft.com/office/drawing/2016/5/13/chartex" xmlns:cx8="http://schemas.microsoft.com/office/drawing/2016/5/14/chartex" xmlns:mc="http://schemas.openxmlformats.org/markup-compatibility/2006" xmlns:aink="http://schemas.microsoft.com/office/drawing/2016/ink" xmlns:am3d="http://schemas.microsoft.com/office/drawing/2017/model3d" xmlns:o="urn:schemas-microsoft-com:office:office" xmlns:oel="http://schemas.microsoft.com/office/2019/extlst" xmlns:r="http://schemas.openxmlformats.org/officeDocument/2006/relationships" xmlns:m="http://schemas.openxmlformats.org/officeDocument/2006/math" xmlns:v="urn:schemas-microsoft-com:vml" xmlns:wp14="http://schemas.microsoft.com/office/word/2010/wordprocessingDrawing" xmlns:wp="http://schemas.openxmlformats.org/drawingml/2006/wordprocessingDrawing" xmlns:w10="urn:schemas-microsoft-com:office:word" xmlns:w="http://schemas.openxmlformats.org/wordprocessingml/2006/main" xmlns:w14="http://schemas.microsoft.com/office/word/2010/wordml" xmlns:w15="http://schemas.microsoft.com/office/word/2012/wordml" xmlns:w16cex="http://schemas.microsoft.com/office/word/2018/wordml/cex" xmlns:w16cid="http://schemas.microsoft.com/office/word/2016/wordml/cid" xmlns:w16="http://schemas.microsoft.com/office/word/2018/wordml" xmlns:w16du="http://schemas.microsoft.com/office/word/2023/wordml/word16du" xmlns:w16sdtdh="http://schemas.microsoft.com/office/word/2020/wordml/sdtdatahash" xmlns:w16se="http://schemas.microsoft.com/office/word/2015/wordml/symex" xmlns:wpg="http://schemas.microsoft.com/office/word/2010/wordprocessingGroup" xmlns:wpi="http://schemas.microsoft.com/office/word/2010/wordprocessingInk" xmlns:wne="http://schemas.microsoft.com/office/word/2006/wordml" xmlns:wps="http://schemas.microsoft.com/office/word/2010/wordprocessingShape" mc:Ignorable="w14 w15 w16se w16cid w16 w16cex w16sdtdh w16du wp14">
+<w:hdr xmlns:wpc="http://schemas.microsoft.com/office/word/2010/wordprocessingCanvas" xmlns:cx="http://schemas.microsoft.com/office/drawing/2014/chartex" xmlns:cx1="http://schemas.microsoft.com/office/drawing/2015/9/8/chartex" xmlns:cx2="http://schemas.microsoft.com/office/drawing/2015/10/21/chartex" xmlns:cx3="http://schemas.microsoft.com/office/drawing/2016/5/9/chartex" xmlns:cx4="http://schemas.microsoft.com/office/drawing/2016/5/10/chartex" xmlns:cx5="http://schemas.microsoft.com/office/drawing/2016/5/11/chartex" xmlns:cx6="http://schemas.microsoft.com/office/drawing/2016/5/12/chartex" xmlns:cx7="http://schemas.microsoft.com/office/drawing/2016/5/13/chartex" xmlns:cx8="http://schemas.microsoft.com/office/drawing/2016/5/14/chartex" xmlns:mc="http://schemas.openxmlformats.org/markup-compatibility/2006" xmlns:aink="http://schemas.microsoft.com/office/drawing/2016/ink" xmlns:am3d="http://schemas.microsoft.com/office/drawing/2017/model3d" xmlns:o="urn:schemas-microsoft-com:office:office" xmlns:oel="http://schemas.microsoft.com/office/2019/extlst" xmlns:r="http://schemas.openxmlformats.org/officeDocument/2006/relationships" xmlns:m="http://schemas.openxmlformats.org/officeDocument/2006/math" xmlns:v="urn:schemas-microsoft-com:vml" xmlns:wp14="http://schemas.microsoft.com/office/word/2010/wordprocessingDrawing" xmlns:wp="http://schemas.openxmlformats.org/drawingml/2006/wordprocessingDrawing" xmlns:w10="urn:schemas-microsoft-com:office:word" xmlns:w="http://schemas.openxmlformats.org/wordprocessingml/2006/main" xmlns:w14="http://schemas.microsoft.com/office/word/2010/wordml" xmlns:w15="http://schemas.microsoft.com/office/word/2012/wordml" xmlns:w16cex="http://schemas.microsoft.com/office/word/2018/wordml/cex" xmlns:w16cid="http://schemas.microsoft.com/office/word/2016/wordml/cid" xmlns:w16="http://schemas.microsoft.com/office/word/2018/wordml" xmlns:w16du="http://schemas.microsoft.com/office/word/2023/wordml/word16du" xmlns:w16sdtdh="http://schemas.microsoft.com/office/word/2020/wordml/sdtdatahash" xmlns:w16sdtfl="http://schemas.microsoft.com/office/word/2024/wordml/sdtformatlock" xmlns:w16se="http://schemas.microsoft.com/office/word/2015/wordml/symex" xmlns:wpg="http://schemas.microsoft.com/office/word/2010/wordprocessingGroup" xmlns:wpi="http://schemas.microsoft.com/office/word/2010/wordprocessingInk" xmlns:wne="http://schemas.microsoft.com/office/word/2006/wordml" xmlns:wps="http://schemas.microsoft.com/office/word/2010/wordprocessingShape" mc:Ignorable="w14 w15 w16se w16cid w16 w16cex w16sdtdh w16sdtfl w16du wp14">
   <w:p>
     <w:pPr>
       <w:pStyle w:val="Intestazione"/>
@@ -15589,7 +15582,7 @@
 </file>
 
 <file path=word/header2.xml><?xml version="1.0" encoding="utf-8"?>
-<w:hdr xmlns:wpc="http://schemas.microsoft.com/office/word/2010/wordprocessingCanvas" xmlns:cx="http://schemas.microsoft.com/office/drawing/2014/chartex" xmlns:cx1="http://schemas.microsoft.com/office/drawing/2015/9/8/chartex" xmlns:cx2="http://schemas.microsoft.com/office/drawing/2015/10/21/chartex" xmlns:cx3="http://schemas.microsoft.com/office/drawing/2016/5/9/chartex" xmlns:cx4="http://schemas.microsoft.com/office/drawing/2016/5/10/chartex" xmlns:cx5="http://schemas.microsoft.com/office/drawing/2016/5/11/chartex" xmlns:cx6="http://schemas.microsoft.com/office/drawing/2016/5/12/chartex" xmlns:cx7="http://schemas.microsoft.com/office/drawing/2016/5/13/chartex" xmlns:cx8="http://schemas.microsoft.com/office/drawing/2016/5/14/chartex" xmlns:mc="http://schemas.openxmlformats.org/markup-compatibility/2006" xmlns:aink="http://schemas.microsoft.com/office/drawing/2016/ink" xmlns:am3d="http://schemas.microsoft.com/office/drawing/2017/model3d" xmlns:o="urn:schemas-microsoft-com:office:office" xmlns:oel="http://schemas.microsoft.com/office/2019/extlst" xmlns:r="http://schemas.openxmlformats.org/officeDocument/2006/relationships" xmlns:m="http://schemas.openxmlformats.org/officeDocument/2006/math" xmlns:v="urn:schemas-microsoft-com:vml" xmlns:wp14="http://schemas.microsoft.com/office/word/2010/wordprocessingDrawing" xmlns:wp="http://schemas.openxmlformats.org/drawingml/2006/wordprocessingDrawing" xmlns:w10="urn:schemas-microsoft-com:office:word" xmlns:w="http://schemas.openxmlformats.org/wordprocessingml/2006/main" xmlns:w14="http://schemas.microsoft.com/office/word/2010/wordml" xmlns:w15="http://schemas.microsoft.com/office/word/2012/wordml" xmlns:w16cex="http://schemas.microsoft.com/office/word/2018/wordml/cex" xmlns:w16cid="http://schemas.microsoft.com/office/word/2016/wordml/cid" xmlns:w16="http://schemas.microsoft.com/office/word/2018/wordml" xmlns:w16du="http://schemas.microsoft.com/office/word/2023/wordml/word16du" xmlns:w16sdtdh="http://schemas.microsoft.com/office/word/2020/wordml/sdtdatahash" xmlns:w16se="http://schemas.microsoft.com/office/word/2015/wordml/symex" xmlns:wpg="http://schemas.microsoft.com/office/word/2010/wordprocessingGroup" xmlns:wpi="http://schemas.microsoft.com/office/word/2010/wordprocessingInk" xmlns:wne="http://schemas.microsoft.com/office/word/2006/wordml" xmlns:wps="http://schemas.microsoft.com/office/word/2010/wordprocessingShape" mc:Ignorable="w14 w15 w16se w16cid w16 w16cex w16sdtdh w16du wp14">
+<w:hdr xmlns:wpc="http://schemas.microsoft.com/office/word/2010/wordprocessingCanvas" xmlns:cx="http://schemas.microsoft.com/office/drawing/2014/chartex" xmlns:cx1="http://schemas.microsoft.com/office/drawing/2015/9/8/chartex" xmlns:cx2="http://schemas.microsoft.com/office/drawing/2015/10/21/chartex" xmlns:cx3="http://schemas.microsoft.com/office/drawing/2016/5/9/chartex" xmlns:cx4="http://schemas.microsoft.com/office/drawing/2016/5/10/chartex" xmlns:cx5="http://schemas.microsoft.com/office/drawing/2016/5/11/chartex" xmlns:cx6="http://schemas.microsoft.com/office/drawing/2016/5/12/chartex" xmlns:cx7="http://schemas.microsoft.com/office/drawing/2016/5/13/chartex" xmlns:cx8="http://schemas.microsoft.com/office/drawing/2016/5/14/chartex" xmlns:mc="http://schemas.openxmlformats.org/markup-compatibility/2006" xmlns:aink="http://schemas.microsoft.com/office/drawing/2016/ink" xmlns:am3d="http://schemas.microsoft.com/office/drawing/2017/model3d" xmlns:o="urn:schemas-microsoft-com:office:office" xmlns:oel="http://schemas.microsoft.com/office/2019/extlst" xmlns:r="http://schemas.openxmlformats.org/officeDocument/2006/relationships" xmlns:m="http://schemas.openxmlformats.org/officeDocument/2006/math" xmlns:v="urn:schemas-microsoft-com:vml" xmlns:wp14="http://schemas.microsoft.com/office/word/2010/wordprocessingDrawing" xmlns:wp="http://schemas.openxmlformats.org/drawingml/2006/wordprocessingDrawing" xmlns:w10="urn:schemas-microsoft-com:office:word" xmlns:w="http://schemas.openxmlformats.org/wordprocessingml/2006/main" xmlns:w14="http://schemas.microsoft.com/office/word/2010/wordml" xmlns:w15="http://schemas.microsoft.com/office/word/2012/wordml" xmlns:w16cex="http://schemas.microsoft.com/office/word/2018/wordml/cex" xmlns:w16cid="http://schemas.microsoft.com/office/word/2016/wordml/cid" xmlns:w16="http://schemas.microsoft.com/office/word/2018/wordml" xmlns:w16du="http://schemas.microsoft.com/office/word/2023/wordml/word16du" xmlns:w16sdtdh="http://schemas.microsoft.com/office/word/2020/wordml/sdtdatahash" xmlns:w16sdtfl="http://schemas.microsoft.com/office/word/2024/wordml/sdtformatlock" xmlns:w16se="http://schemas.microsoft.com/office/word/2015/wordml/symex" xmlns:wpg="http://schemas.microsoft.com/office/word/2010/wordprocessingGroup" xmlns:wpi="http://schemas.microsoft.com/office/word/2010/wordprocessingInk" xmlns:wne="http://schemas.microsoft.com/office/word/2006/wordml" xmlns:wps="http://schemas.microsoft.com/office/word/2010/wordprocessingShape" mc:Ignorable="w14 w15 w16se w16cid w16 w16cex w16sdtdh w16sdtfl w16du wp14">
   <w:p>
     <w:pPr>
       <w:pStyle w:val="Intestazione"/>
@@ -15599,7 +15592,7 @@
 </file>
 
 <file path=word/header3.xml><?xml version="1.0" encoding="utf-8"?>
-<w:hdr xmlns:wpc="http://schemas.microsoft.com/office/word/2010/wordprocessingCanvas" xmlns:cx="http://schemas.microsoft.com/office/drawing/2014/chartex" xmlns:cx1="http://schemas.microsoft.com/office/drawing/2015/9/8/chartex" xmlns:cx2="http://schemas.microsoft.com/office/drawing/2015/10/21/chartex" xmlns:cx3="http://schemas.microsoft.com/office/drawing/2016/5/9/chartex" xmlns:cx4="http://schemas.microsoft.com/office/drawing/2016/5/10/chartex" xmlns:cx5="http://schemas.microsoft.com/office/drawing/2016/5/11/chartex" xmlns:cx6="http://schemas.microsoft.com/office/drawing/2016/5/12/chartex" xmlns:cx7="http://schemas.microsoft.com/office/drawing/2016/5/13/chartex" xmlns:cx8="http://schemas.microsoft.com/office/drawing/2016/5/14/chartex" xmlns:mc="http://schemas.openxmlformats.org/markup-compatibility/2006" xmlns:aink="http://schemas.microsoft.com/office/drawing/2016/ink" xmlns:am3d="http://schemas.microsoft.com/office/drawing/2017/model3d" xmlns:o="urn:schemas-microsoft-com:office:office" xmlns:oel="http://schemas.microsoft.com/office/2019/extlst" xmlns:r="http://schemas.openxmlformats.org/officeDocument/2006/relationships" xmlns:m="http://schemas.openxmlformats.org/officeDocument/2006/math" xmlns:v="urn:schemas-microsoft-com:vml" xmlns:wp14="http://schemas.microsoft.com/office/word/2010/wordprocessingDrawing" xmlns:wp="http://schemas.openxmlformats.org/drawingml/2006/wordprocessingDrawing" xmlns:w10="urn:schemas-microsoft-com:office:word" xmlns:w="http://schemas.openxmlformats.org/wordprocessingml/2006/main" xmlns:w14="http://schemas.microsoft.com/office/word/2010/wordml" xmlns:w15="http://schemas.microsoft.com/office/word/2012/wordml" xmlns:w16cex="http://schemas.microsoft.com/office/word/2018/wordml/cex" xmlns:w16cid="http://schemas.microsoft.com/office/word/2016/wordml/cid" xmlns:w16="http://schemas.microsoft.com/office/word/2018/wordml" xmlns:w16du="http://schemas.microsoft.com/office/word/2023/wordml/word16du" xmlns:w16sdtdh="http://schemas.microsoft.com/office/word/2020/wordml/sdtdatahash" xmlns:w16se="http://schemas.microsoft.com/office/word/2015/wordml/symex" xmlns:wpg="http://schemas.microsoft.com/office/word/2010/wordprocessingGroup" xmlns:wpi="http://schemas.microsoft.com/office/word/2010/wordprocessingInk" xmlns:wne="http://schemas.microsoft.com/office/word/2006/wordml" xmlns:wps="http://schemas.microsoft.com/office/word/2010/wordprocessingShape" mc:Ignorable="w14 w15 w16se w16cid w16 w16cex w16sdtdh w16du wp14">
+<w:hdr xmlns:wpc="http://schemas.microsoft.com/office/word/2010/wordprocessingCanvas" xmlns:cx="http://schemas.microsoft.com/office/drawing/2014/chartex" xmlns:cx1="http://schemas.microsoft.com/office/drawing/2015/9/8/chartex" xmlns:cx2="http://schemas.microsoft.com/office/drawing/2015/10/21/chartex" xmlns:cx3="http://schemas.microsoft.com/office/drawing/2016/5/9/chartex" xmlns:cx4="http://schemas.microsoft.com/office/drawing/2016/5/10/chartex" xmlns:cx5="http://schemas.microsoft.com/office/drawing/2016/5/11/chartex" xmlns:cx6="http://schemas.microsoft.com/office/drawing/2016/5/12/chartex" xmlns:cx7="http://schemas.microsoft.com/office/drawing/2016/5/13/chartex" xmlns:cx8="http://schemas.microsoft.com/office/drawing/2016/5/14/chartex" xmlns:mc="http://schemas.openxmlformats.org/markup-compatibility/2006" xmlns:aink="http://schemas.microsoft.com/office/drawing/2016/ink" xmlns:am3d="http://schemas.microsoft.com/office/drawing/2017/model3d" xmlns:o="urn:schemas-microsoft-com:office:office" xmlns:oel="http://schemas.microsoft.com/office/2019/extlst" xmlns:r="http://schemas.openxmlformats.org/officeDocument/2006/relationships" xmlns:m="http://schemas.openxmlformats.org/officeDocument/2006/math" xmlns:v="urn:schemas-microsoft-com:vml" xmlns:wp14="http://schemas.microsoft.com/office/word/2010/wordprocessingDrawing" xmlns:wp="http://schemas.openxmlformats.org/drawingml/2006/wordprocessingDrawing" xmlns:w10="urn:schemas-microsoft-com:office:word" xmlns:w="http://schemas.openxmlformats.org/wordprocessingml/2006/main" xmlns:w14="http://schemas.microsoft.com/office/word/2010/wordml" xmlns:w15="http://schemas.microsoft.com/office/word/2012/wordml" xmlns:w16cex="http://schemas.microsoft.com/office/word/2018/wordml/cex" xmlns:w16cid="http://schemas.microsoft.com/office/word/2016/wordml/cid" xmlns:w16="http://schemas.microsoft.com/office/word/2018/wordml" xmlns:w16du="http://schemas.microsoft.com/office/word/2023/wordml/word16du" xmlns:w16sdtdh="http://schemas.microsoft.com/office/word/2020/wordml/sdtdatahash" xmlns:w16sdtfl="http://schemas.microsoft.com/office/word/2024/wordml/sdtformatlock" xmlns:w16se="http://schemas.microsoft.com/office/word/2015/wordml/symex" xmlns:wpg="http://schemas.microsoft.com/office/word/2010/wordprocessingGroup" xmlns:wpi="http://schemas.microsoft.com/office/word/2010/wordprocessingInk" xmlns:wne="http://schemas.microsoft.com/office/word/2006/wordml" xmlns:wps="http://schemas.microsoft.com/office/word/2010/wordprocessingShape" mc:Ignorable="w14 w15 w16se w16cid w16 w16cex w16sdtdh w16sdtfl w16du wp14">
   <w:p>
     <w:pPr>
       <w:pStyle w:val="Intestazione"/>
@@ -15627,7 +15620,7 @@
 </file>
 
 <file path=word/numbering.xml><?xml version="1.0" encoding="utf-8"?>
-<w:numbering xmlns:wpc="http://schemas.microsoft.com/office/word/2010/wordprocessingCanvas" xmlns:cx="http://schemas.microsoft.com/office/drawing/2014/chartex" xmlns:cx1="http://schemas.microsoft.com/office/drawing/2015/9/8/chartex" xmlns:cx2="http://schemas.microsoft.com/office/drawing/2015/10/21/chartex" xmlns:cx3="http://schemas.microsoft.com/office/drawing/2016/5/9/chartex" xmlns:cx4="http://schemas.microsoft.com/office/drawing/2016/5/10/chartex" xmlns:cx5="http://schemas.microsoft.com/office/drawing/2016/5/11/chartex" xmlns:cx6="http://schemas.microsoft.com/office/drawing/2016/5/12/chartex" xmlns:cx7="http://schemas.microsoft.com/office/drawing/2016/5/13/chartex" xmlns:cx8="http://schemas.microsoft.com/office/drawing/2016/5/14/chartex" xmlns:mc="http://schemas.openxmlformats.org/markup-compatibility/2006" xmlns:aink="http://schemas.microsoft.com/office/drawing/2016/ink" xmlns:am3d="http://schemas.microsoft.com/office/drawing/2017/model3d" xmlns:o="urn:schemas-microsoft-com:office:office" xmlns:oel="http://schemas.microsoft.com/office/2019/extlst" xmlns:r="http://schemas.openxmlformats.org/officeDocument/2006/relationships" xmlns:m="http://schemas.openxmlformats.org/officeDocument/2006/math" xmlns:v="urn:schemas-microsoft-com:vml" xmlns:wp14="http://schemas.microsoft.com/office/word/2010/wordprocessingDrawing" xmlns:wp="http://schemas.openxmlformats.org/drawingml/2006/wordprocessingDrawing" xmlns:w10="urn:schemas-microsoft-com:office:word" xmlns:w="http://schemas.openxmlformats.org/wordprocessingml/2006/main" xmlns:w14="http://schemas.microsoft.com/office/word/2010/wordml" xmlns:w15="http://schemas.microsoft.com/office/word/2012/wordml" xmlns:w16cex="http://schemas.microsoft.com/office/word/2018/wordml/cex" xmlns:w16cid="http://schemas.microsoft.com/office/word/2016/wordml/cid" xmlns:w16="http://schemas.microsoft.com/office/word/2018/wordml" xmlns:w16du="http://schemas.microsoft.com/office/word/2023/wordml/word16du" xmlns:w16sdtdh="http://schemas.microsoft.com/office/word/2020/wordml/sdtdatahash" xmlns:w16se="http://schemas.microsoft.com/office/word/2015/wordml/symex" xmlns:wpg="http://schemas.microsoft.com/office/word/2010/wordprocessingGroup" xmlns:wpi="http://schemas.microsoft.com/office/word/2010/wordprocessingInk" xmlns:wne="http://schemas.microsoft.com/office/word/2006/wordml" xmlns:wps="http://schemas.microsoft.com/office/word/2010/wordprocessingShape" mc:Ignorable="w14 w15 w16se w16cid w16 w16cex w16sdtdh w16du wp14">
+<w:numbering xmlns:wpc="http://schemas.microsoft.com/office/word/2010/wordprocessingCanvas" xmlns:cx="http://schemas.microsoft.com/office/drawing/2014/chartex" xmlns:cx1="http://schemas.microsoft.com/office/drawing/2015/9/8/chartex" xmlns:cx2="http://schemas.microsoft.com/office/drawing/2015/10/21/chartex" xmlns:cx3="http://schemas.microsoft.com/office/drawing/2016/5/9/chartex" xmlns:cx4="http://schemas.microsoft.com/office/drawing/2016/5/10/chartex" xmlns:cx5="http://schemas.microsoft.com/office/drawing/2016/5/11/chartex" xmlns:cx6="http://schemas.microsoft.com/office/drawing/2016/5/12/chartex" xmlns:cx7="http://schemas.microsoft.com/office/drawing/2016/5/13/chartex" xmlns:cx8="http://schemas.microsoft.com/office/drawing/2016/5/14/chartex" xmlns:mc="http://schemas.openxmlformats.org/markup-compatibility/2006" xmlns:aink="http://schemas.microsoft.com/office/drawing/2016/ink" xmlns:am3d="http://schemas.microsoft.com/office/drawing/2017/model3d" xmlns:o="urn:schemas-microsoft-com:office:office" xmlns:oel="http://schemas.microsoft.com/office/2019/extlst" xmlns:r="http://schemas.openxmlformats.org/officeDocument/2006/relationships" xmlns:m="http://schemas.openxmlformats.org/officeDocument/2006/math" xmlns:v="urn:schemas-microsoft-com:vml" xmlns:wp14="http://schemas.microsoft.com/office/word/2010/wordprocessingDrawing" xmlns:wp="http://schemas.openxmlformats.org/drawingml/2006/wordprocessingDrawing" xmlns:w10="urn:schemas-microsoft-com:office:word" xmlns:w="http://schemas.openxmlformats.org/wordprocessingml/2006/main" xmlns:w14="http://schemas.microsoft.com/office/word/2010/wordml" xmlns:w15="http://schemas.microsoft.com/office/word/2012/wordml" xmlns:w16cex="http://schemas.microsoft.com/office/word/2018/wordml/cex" xmlns:w16cid="http://schemas.microsoft.com/office/word/2016/wordml/cid" xmlns:w16="http://schemas.microsoft.com/office/word/2018/wordml" xmlns:w16du="http://schemas.microsoft.com/office/word/2023/wordml/word16du" xmlns:w16sdtdh="http://schemas.microsoft.com/office/word/2020/wordml/sdtdatahash" xmlns:w16sdtfl="http://schemas.microsoft.com/office/word/2024/wordml/sdtformatlock" xmlns:w16se="http://schemas.microsoft.com/office/word/2015/wordml/symex" xmlns:wpg="http://schemas.microsoft.com/office/word/2010/wordprocessingGroup" xmlns:wpi="http://schemas.microsoft.com/office/word/2010/wordprocessingInk" xmlns:wne="http://schemas.microsoft.com/office/word/2006/wordml" xmlns:wps="http://schemas.microsoft.com/office/word/2010/wordprocessingShape" mc:Ignorable="w14 w15 w16se w16cid w16 w16cex w16sdtdh w16sdtfl w16du wp14">
   <w:abstractNum w:abstractNumId="0" w15:restartNumberingAfterBreak="0">
     <w:nsid w:val="0B2D79DF"/>
     <w:multiLevelType w:val="multilevel"/>
@@ -18414,7 +18407,7 @@
 </file>
 
 <file path=word/styles.xml><?xml version="1.0" encoding="utf-8"?>
-<w:styles xmlns:mc="http://schemas.openxmlformats.org/markup-compatibility/2006" xmlns:r="http://schemas.openxmlformats.org/officeDocument/2006/relationships" xmlns:w="http://schemas.openxmlformats.org/wordprocessingml/2006/main" xmlns:w14="http://schemas.microsoft.com/office/word/2010/wordml" xmlns:w15="http://schemas.microsoft.com/office/word/2012/wordml" xmlns:w16cex="http://schemas.microsoft.com/office/word/2018/wordml/cex" xmlns:w16cid="http://schemas.microsoft.com/office/word/2016/wordml/cid" xmlns:w16="http://schemas.microsoft.com/office/word/2018/wordml" xmlns:w16du="http://schemas.microsoft.com/office/word/2023/wordml/word16du" xmlns:w16sdtdh="http://schemas.microsoft.com/office/word/2020/wordml/sdtdatahash" xmlns:w16se="http://schemas.microsoft.com/office/word/2015/wordml/symex" mc:Ignorable="w14 w15 w16se w16cid w16 w16cex w16sdtdh w16du">
+<w:styles xmlns:mc="http://schemas.openxmlformats.org/markup-compatibility/2006" xmlns:r="http://schemas.openxmlformats.org/officeDocument/2006/relationships" xmlns:w="http://schemas.openxmlformats.org/wordprocessingml/2006/main" xmlns:w14="http://schemas.microsoft.com/office/word/2010/wordml" xmlns:w15="http://schemas.microsoft.com/office/word/2012/wordml" xmlns:w16cex="http://schemas.microsoft.com/office/word/2018/wordml/cex" xmlns:w16cid="http://schemas.microsoft.com/office/word/2016/wordml/cid" xmlns:w16="http://schemas.microsoft.com/office/word/2018/wordml" xmlns:w16du="http://schemas.microsoft.com/office/word/2023/wordml/word16du" xmlns:w16sdtdh="http://schemas.microsoft.com/office/word/2020/wordml/sdtdatahash" xmlns:w16sdtfl="http://schemas.microsoft.com/office/word/2024/wordml/sdtformatlock" xmlns:w16se="http://schemas.microsoft.com/office/word/2015/wordml/symex" mc:Ignorable="w14 w15 w16se w16cid w16 w16cex w16sdtdh w16sdtfl w16du">
   <w:docDefaults>
     <w:rPrDefault>
       <w:rPr>

</xml_diff>